<commit_message>
small changes to the research paper file
</commit_message>
<xml_diff>
--- a/paper_indai2025_ru_v1.docx
+++ b/paper_indai2025_ru_v1.docx
@@ -1695,12 +1695,14 @@
       <w:r>
         <w:t xml:space="preserve">In response to the complex challenges of fault diagnosis in the </w:t>
       </w:r>
+      <w:proofErr w:type="gramStart"/>
       <w:r>
         <w:t>I</w:t>
       </w:r>
       <w:r>
         <w:t>ndustry</w:t>
       </w:r>
+      <w:proofErr w:type="gramEnd"/>
       <w:r>
         <w:t xml:space="preserve"> 4.0 era, this article proposes an intelligent interactive system based on large language models (LLMs). The system uses the RAG (Retrieval-Augmented Generation) mechanism to integrate industrial knowledge bases and obtain textual information from various sources, such as databases and image recognition systems, for accurate fault diagnosis. By providing structured diagnostic results, this solution is designed to significantly improve equipment management efficiency and predictive maintenance capabilities. Currently, an LLM architecture based on Google gemini-1.5-flash has been successfully created, and the RAG system is being optimized.</w:t>
       </w:r>
@@ -1903,7 +1905,7 @@
           <v:shape id="_x0000_i1025" type="#_x0000_t75" style="width:343.2pt;height:180.6pt" o:ole="">
             <v:imagedata r:id="rId7" o:title=""/>
           </v:shape>
-          <o:OLEObject Type="Embed" ProgID="Visio.Drawing.15" ShapeID="_x0000_i1025" DrawAspect="Content" ObjectID="_1812914324" r:id="rId8"/>
+          <o:OLEObject Type="Embed" ProgID="Visio.Drawing.15" ShapeID="_x0000_i1025" DrawAspect="Content" ObjectID="_1813222447" r:id="rId8"/>
         </w:object>
       </w:r>
     </w:p>
@@ -2970,7 +2972,7 @@
           <w:noProof/>
         </w:rPr>
         <w:drawing>
-          <wp:inline distT="0" distB="0" distL="0" distR="0" wp14:anchorId="69CE1FBA" wp14:editId="5A5D5526">
+          <wp:inline distT="0" distB="0" distL="0" distR="0" wp14:anchorId="69CE1FBA" wp14:editId="7A708A54">
             <wp:extent cx="3182973" cy="1995594"/>
             <wp:effectExtent l="0" t="0" r="0" b="5080"/>
             <wp:docPr id="1342719184" name="图片 5" descr="文本&#10;&#10;描述已自动生成"/>
@@ -4055,7 +4057,7 @@
     <w:p>
       <w:pPr>
         <w:rPr>
-          <w:lang w:val="ru-RU"/>
+          <w:lang w:val="en-GB"/>
         </w:rPr>
       </w:pPr>
       <w:r>
@@ -4097,6 +4099,20 @@
         </w:rPr>
         <w:t>).</w:t>
       </w:r>
+    </w:p>
+    <w:p>
+      <w:pPr>
+        <w:rPr>
+          <w:lang w:val="en-GB"/>
+        </w:rPr>
+      </w:pPr>
+    </w:p>
+    <w:p>
+      <w:pPr>
+        <w:rPr>
+          <w:lang w:val="en-GB"/>
+        </w:rPr>
+      </w:pPr>
     </w:p>
     <w:p>
       <w:pPr>
@@ -4137,9 +4153,9 @@
         <w:rPr>
           <w:lang w:val="ru-RU"/>
         </w:rPr>
-        <w:lastRenderedPageBreak/>
         <w:t xml:space="preserve">Бондаренко М.Э. Анализ экспериментальных исследований активной комбинированной опоры ротора / М.Э. Бондаренко, Р.Н. Поляков, М.А. Токмакова, А.Д. Серебренников // Фундаментальные и прикладные проблемы техники и технологии - Орёл: ОГУ имени И.С. Тургенева </w:t>
       </w:r>
+      <w:proofErr w:type="gramStart"/>
       <w:r>
         <w:rPr>
           <w:lang w:val="ru-RU"/>
@@ -4156,8 +4172,16 @@
         <w:rPr>
           <w:lang w:val="ru-RU"/>
         </w:rPr>
-        <w:t xml:space="preserve"> №1(357) </w:t>
-      </w:r>
+        <w:t xml:space="preserve"> №</w:t>
+      </w:r>
+      <w:proofErr w:type="gramEnd"/>
+      <w:r>
+        <w:rPr>
+          <w:lang w:val="ru-RU"/>
+        </w:rPr>
+        <w:t xml:space="preserve">1(357) </w:t>
+      </w:r>
+      <w:proofErr w:type="gramStart"/>
       <w:r>
         <w:rPr>
           <w:lang w:val="ru-RU"/>
@@ -4174,7 +4198,14 @@
         <w:rPr>
           <w:lang w:val="ru-RU"/>
         </w:rPr>
-        <w:t xml:space="preserve"> 2023. </w:t>
+        <w:t xml:space="preserve"> 2023</w:t>
+      </w:r>
+      <w:proofErr w:type="gramEnd"/>
+      <w:r>
+        <w:rPr>
+          <w:lang w:val="ru-RU"/>
+        </w:rPr>
+        <w:t xml:space="preserve">. </w:t>
       </w:r>
       <w:r>
         <w:t xml:space="preserve">С.133 </w:t>

</xml_diff>